<commit_message>
Updated use case description with some information on each use case description
</commit_message>
<xml_diff>
--- a/Use case description.docx
+++ b/Use case description.docx
@@ -18,7 +18,76 @@
         <w:t>Use case description 1</w:t>
       </w:r>
     </w:p>
-    <w:p/>
+    <w:p>
+      <w:pPr>
+        <w:pStyle w:val="Heading2"/>
+      </w:pPr>
+      <w:r>
+        <w:t>Use case</w:t>
+      </w:r>
+    </w:p>
+    <w:p>
+      <w:r>
+        <w:t>Booking a room</w:t>
+      </w:r>
+    </w:p>
+    <w:p>
+      <w:pPr>
+        <w:pStyle w:val="Heading2"/>
+      </w:pPr>
+      <w:r>
+        <w:t>Actors involved</w:t>
+      </w:r>
+    </w:p>
+    <w:p>
+      <w:r>
+        <w:t>Users</w:t>
+      </w:r>
+    </w:p>
+    <w:p>
+      <w:r>
+        <w:t>University</w:t>
+      </w:r>
+    </w:p>
+    <w:p>
+      <w:pPr>
+        <w:pStyle w:val="Heading2"/>
+      </w:pPr>
+      <w:r>
+        <w:t>Purpose</w:t>
+      </w:r>
+    </w:p>
+    <w:p>
+      <w:r>
+        <w:t>To allow the user to book room</w:t>
+      </w:r>
+    </w:p>
+    <w:p>
+      <w:pPr>
+        <w:pStyle w:val="Heading2"/>
+      </w:pPr>
+      <w:r>
+        <w:t>Requirements</w:t>
+      </w:r>
+    </w:p>
+    <w:p>
+      <w:r>
+        <w:t>Capability to book rooms in the library</w:t>
+      </w:r>
+    </w:p>
+    <w:p>
+      <w:pPr>
+        <w:pStyle w:val="Heading2"/>
+      </w:pPr>
+      <w:r>
+        <w:t>Priority</w:t>
+      </w:r>
+    </w:p>
+    <w:p>
+      <w:r>
+        <w:t>Critical</w:t>
+      </w:r>
+    </w:p>
     <w:p>
       <w:pPr>
         <w:pStyle w:val="Heading1"/>
@@ -27,7 +96,76 @@
         <w:t>Use case description 2</w:t>
       </w:r>
     </w:p>
-    <w:p/>
+    <w:p>
+      <w:pPr>
+        <w:pStyle w:val="Heading2"/>
+      </w:pPr>
+      <w:r>
+        <w:t>Use case</w:t>
+      </w:r>
+    </w:p>
+    <w:p>
+      <w:r>
+        <w:t xml:space="preserve">Check rooms availability </w:t>
+      </w:r>
+    </w:p>
+    <w:p>
+      <w:pPr>
+        <w:pStyle w:val="Heading2"/>
+      </w:pPr>
+      <w:r>
+        <w:t>Actors involved</w:t>
+      </w:r>
+    </w:p>
+    <w:p>
+      <w:r>
+        <w:t>Users</w:t>
+      </w:r>
+    </w:p>
+    <w:p>
+      <w:r>
+        <w:t>University</w:t>
+      </w:r>
+    </w:p>
+    <w:p>
+      <w:pPr>
+        <w:pStyle w:val="Heading2"/>
+      </w:pPr>
+      <w:r>
+        <w:t>Purpose</w:t>
+      </w:r>
+    </w:p>
+    <w:p>
+      <w:r>
+        <w:t>To allow the user to check if a room is available</w:t>
+      </w:r>
+    </w:p>
+    <w:p>
+      <w:pPr>
+        <w:pStyle w:val="Heading2"/>
+      </w:pPr>
+      <w:r>
+        <w:t>Requirements</w:t>
+      </w:r>
+    </w:p>
+    <w:p>
+      <w:r>
+        <w:t>Calendar to select date and time for room</w:t>
+      </w:r>
+    </w:p>
+    <w:p>
+      <w:pPr>
+        <w:pStyle w:val="Heading2"/>
+      </w:pPr>
+      <w:r>
+        <w:t>Priority</w:t>
+      </w:r>
+    </w:p>
+    <w:p>
+      <w:r>
+        <w:t>Critical</w:t>
+      </w:r>
+    </w:p>
     <w:p>
       <w:pPr>
         <w:pStyle w:val="Heading1"/>
@@ -36,7 +174,83 @@
         <w:t>Use case description 3</w:t>
       </w:r>
     </w:p>
-    <w:p/>
+    <w:p>
+      <w:pPr>
+        <w:pStyle w:val="Heading2"/>
+      </w:pPr>
+      <w:r>
+        <w:t>Use case</w:t>
+      </w:r>
+    </w:p>
+    <w:p>
+      <w:r>
+        <w:t>M</w:t>
+      </w:r>
+      <w:r>
+        <w:t>aintenance</w:t>
+      </w:r>
+    </w:p>
+    <w:p>
+      <w:pPr>
+        <w:pStyle w:val="Heading2"/>
+      </w:pPr>
+      <w:r>
+        <w:t>Actors involved</w:t>
+      </w:r>
+    </w:p>
+    <w:p>
+      <w:r>
+        <w:t>Technician</w:t>
+      </w:r>
+    </w:p>
+    <w:p>
+      <w:r>
+        <w:t>University</w:t>
+      </w:r>
+    </w:p>
+    <w:p>
+      <w:pPr>
+        <w:pStyle w:val="Heading2"/>
+      </w:pPr>
+      <w:r>
+        <w:t>Purpose</w:t>
+      </w:r>
+    </w:p>
+    <w:p>
+      <w:r>
+        <w:t>To check if the site is broken</w:t>
+      </w:r>
+    </w:p>
+    <w:p>
+      <w:pPr>
+        <w:pStyle w:val="Heading2"/>
+      </w:pPr>
+      <w:r>
+        <w:lastRenderedPageBreak/>
+        <w:t>Requirements</w:t>
+      </w:r>
+    </w:p>
+    <w:p>
+      <w:r>
+        <w:t>S</w:t>
+      </w:r>
+      <w:r>
+        <w:t>erver keeping logs on booking status</w:t>
+      </w:r>
+    </w:p>
+    <w:p>
+      <w:pPr>
+        <w:pStyle w:val="Heading2"/>
+      </w:pPr>
+      <w:r>
+        <w:t>Priority</w:t>
+      </w:r>
+    </w:p>
+    <w:p>
+      <w:r>
+        <w:t>Nice to have</w:t>
+      </w:r>
+    </w:p>
     <w:sectPr>
       <w:pgSz w:w="11906" w:h="16838"/>
       <w:pgMar w:top="1440" w:right="1440" w:bottom="1440" w:left="1440" w:header="708" w:footer="708" w:gutter="0"/>
@@ -467,6 +681,28 @@
       <w:szCs w:val="32"/>
     </w:rPr>
   </w:style>
+  <w:style w:type="paragraph" w:styleId="Heading2">
+    <w:name w:val="heading 2"/>
+    <w:basedOn w:val="Normal"/>
+    <w:next w:val="Normal"/>
+    <w:link w:val="Heading2Char"/>
+    <w:uiPriority w:val="9"/>
+    <w:unhideWhenUsed/>
+    <w:qFormat/>
+    <w:rsid w:val="00316D38"/>
+    <w:pPr>
+      <w:keepNext/>
+      <w:keepLines/>
+      <w:spacing w:before="40" w:after="0"/>
+      <w:outlineLvl w:val="1"/>
+    </w:pPr>
+    <w:rPr>
+      <w:rFonts w:asciiTheme="majorHAnsi" w:eastAsiaTheme="majorEastAsia" w:hAnsiTheme="majorHAnsi" w:cstheme="majorBidi"/>
+      <w:color w:val="2F5496" w:themeColor="accent1" w:themeShade="BF"/>
+      <w:sz w:val="26"/>
+      <w:szCs w:val="26"/>
+    </w:rPr>
+  </w:style>
   <w:style w:type="character" w:default="1" w:styleId="DefaultParagraphFont">
     <w:name w:val="Default Paragraph Font"/>
     <w:uiPriority w:val="1"/>
@@ -539,6 +775,35 @@
       <w:kern w:val="28"/>
       <w:sz w:val="56"/>
       <w:szCs w:val="56"/>
+    </w:rPr>
+  </w:style>
+  <w:style w:type="character" w:customStyle="1" w:styleId="Heading2Char">
+    <w:name w:val="Heading 2 Char"/>
+    <w:basedOn w:val="DefaultParagraphFont"/>
+    <w:link w:val="Heading2"/>
+    <w:uiPriority w:val="9"/>
+    <w:rsid w:val="00316D38"/>
+    <w:rPr>
+      <w:rFonts w:asciiTheme="majorHAnsi" w:eastAsiaTheme="majorEastAsia" w:hAnsiTheme="majorHAnsi" w:cstheme="majorBidi"/>
+      <w:color w:val="2F5496" w:themeColor="accent1" w:themeShade="BF"/>
+      <w:sz w:val="26"/>
+      <w:szCs w:val="26"/>
+    </w:rPr>
+  </w:style>
+  <w:style w:type="paragraph" w:styleId="NormalWeb">
+    <w:name w:val="Normal (Web)"/>
+    <w:basedOn w:val="Normal"/>
+    <w:uiPriority w:val="99"/>
+    <w:unhideWhenUsed/>
+    <w:rsid w:val="0091059B"/>
+    <w:pPr>
+      <w:spacing w:before="100" w:beforeAutospacing="1" w:after="100" w:afterAutospacing="1" w:line="240" w:lineRule="auto"/>
+    </w:pPr>
+    <w:rPr>
+      <w:rFonts w:ascii="Times New Roman" w:eastAsia="Times New Roman" w:hAnsi="Times New Roman" w:cs="Times New Roman"/>
+      <w:sz w:val="24"/>
+      <w:szCs w:val="24"/>
+      <w:lang w:eastAsia="en-GB"/>
     </w:rPr>
   </w:style>
 </w:styles>

</xml_diff>

<commit_message>
Finished use case descriptions with Sufiyan
</commit_message>
<xml_diff>
--- a/Use case description.docx
+++ b/Use case description.docx
@@ -36,6 +36,19 @@
         <w:pStyle w:val="Heading2"/>
       </w:pPr>
       <w:r>
+        <w:t>Author/Date</w:t>
+      </w:r>
+    </w:p>
+    <w:p>
+      <w:r>
+        <w:t>Group 21 – 11/03/22 18/03/22</w:t>
+      </w:r>
+    </w:p>
+    <w:p>
+      <w:pPr>
+        <w:pStyle w:val="Heading2"/>
+      </w:pPr>
+      <w:r>
         <w:t>Actors involved</w:t>
       </w:r>
     </w:p>
@@ -50,6 +63,19 @@
       </w:r>
     </w:p>
     <w:p>
+      <w:r>
+        <w:t>Library</w:t>
+      </w:r>
+    </w:p>
+    <w:p>
+      <w:r>
+        <w:t>Staf</w:t>
+      </w:r>
+      <w:r>
+        <w:t>f</w:t>
+      </w:r>
+    </w:p>
+    <w:p>
       <w:pPr>
         <w:pStyle w:val="Heading2"/>
       </w:pPr>
@@ -71,12 +97,162 @@
       </w:r>
     </w:p>
     <w:p>
-      <w:r>
+      <w:pPr>
+        <w:rPr>
+          <w:rFonts w:cstheme="minorHAnsi"/>
+        </w:rPr>
+      </w:pPr>
+      <w:r>
+        <w:rPr>
+          <w:rFonts w:cstheme="minorHAnsi"/>
+        </w:rPr>
         <w:t>Capability to book rooms in the library</w:t>
       </w:r>
     </w:p>
     <w:p>
       <w:pPr>
+        <w:rPr>
+          <w:rFonts w:eastAsia="Times New Roman" w:cstheme="minorHAnsi"/>
+          <w:lang w:eastAsia="en-GB"/>
+        </w:rPr>
+      </w:pPr>
+      <w:r>
+        <w:rPr>
+          <w:rFonts w:eastAsia="Times New Roman" w:cstheme="minorHAnsi"/>
+          <w:lang w:eastAsia="en-GB"/>
+        </w:rPr>
+        <w:t>Search bar to search for specific room</w:t>
+      </w:r>
+    </w:p>
+    <w:p>
+      <w:pPr>
+        <w:rPr>
+          <w:rFonts w:eastAsia="Times New Roman" w:cstheme="minorHAnsi"/>
+          <w:lang w:eastAsia="en-GB"/>
+        </w:rPr>
+      </w:pPr>
+      <w:r>
+        <w:rPr>
+          <w:rFonts w:eastAsia="Times New Roman" w:cstheme="minorHAnsi"/>
+          <w:lang w:eastAsia="en-GB"/>
+        </w:rPr>
+        <w:t>Calendar to select date and time for room</w:t>
+      </w:r>
+    </w:p>
+    <w:p>
+      <w:pPr>
+        <w:rPr>
+          <w:rFonts w:eastAsia="Times New Roman" w:cstheme="minorHAnsi"/>
+          <w:lang w:eastAsia="en-GB"/>
+        </w:rPr>
+      </w:pPr>
+      <w:r>
+        <w:rPr>
+          <w:rFonts w:eastAsia="Times New Roman" w:cstheme="minorHAnsi"/>
+          <w:lang w:eastAsia="en-GB"/>
+        </w:rPr>
+        <w:t xml:space="preserve">Pictures of rooms - birds eye view, of the room, how it looks upon </w:t>
+      </w:r>
+      <w:r>
+        <w:rPr>
+          <w:rFonts w:eastAsia="Times New Roman" w:cstheme="minorHAnsi"/>
+          <w:lang w:eastAsia="en-GB"/>
+        </w:rPr>
+        <w:t>entrance. etc</w:t>
+      </w:r>
+    </w:p>
+    <w:p>
+      <w:pPr>
+        <w:rPr>
+          <w:rFonts w:eastAsia="Times New Roman" w:cstheme="minorHAnsi"/>
+          <w:lang w:eastAsia="en-GB"/>
+        </w:rPr>
+      </w:pPr>
+      <w:r>
+        <w:rPr>
+          <w:rFonts w:eastAsia="Times New Roman" w:cstheme="minorHAnsi"/>
+          <w:lang w:eastAsia="en-GB"/>
+        </w:rPr>
+        <w:t>Live feed on rooms availability to be booked including projected available times</w:t>
+      </w:r>
+    </w:p>
+    <w:p>
+      <w:pPr>
+        <w:rPr>
+          <w:rFonts w:eastAsia="Times New Roman" w:cstheme="minorHAnsi"/>
+          <w:lang w:eastAsia="en-GB"/>
+        </w:rPr>
+      </w:pPr>
+      <w:r>
+        <w:rPr>
+          <w:rFonts w:eastAsia="Times New Roman" w:cstheme="minorHAnsi"/>
+          <w:lang w:eastAsia="en-GB"/>
+        </w:rPr>
+        <w:t>Accessibility (variable website font sizes, filters/text for people who are colour blind etc…)</w:t>
+      </w:r>
+    </w:p>
+    <w:p>
+      <w:pPr>
+        <w:rPr>
+          <w:rFonts w:eastAsia="Times New Roman" w:cstheme="minorHAnsi"/>
+          <w:lang w:eastAsia="en-GB"/>
+        </w:rPr>
+      </w:pPr>
+      <w:r>
+        <w:rPr>
+          <w:rFonts w:eastAsia="Times New Roman" w:cstheme="minorHAnsi"/>
+          <w:lang w:eastAsia="en-GB"/>
+        </w:rPr>
+        <w:t>Filter tags to sort rooms</w:t>
+      </w:r>
+    </w:p>
+    <w:p>
+      <w:pPr>
+        <w:rPr>
+          <w:rFonts w:eastAsia="Times New Roman" w:cstheme="minorHAnsi"/>
+          <w:lang w:eastAsia="en-GB"/>
+        </w:rPr>
+      </w:pPr>
+      <w:r>
+        <w:rPr>
+          <w:rFonts w:eastAsia="Times New Roman" w:cstheme="minorHAnsi"/>
+          <w:lang w:eastAsia="en-GB"/>
+        </w:rPr>
+        <w:t>Room recommendations</w:t>
+      </w:r>
+    </w:p>
+    <w:p>
+      <w:pPr>
+        <w:rPr>
+          <w:rFonts w:eastAsia="Times New Roman" w:cstheme="minorHAnsi"/>
+          <w:lang w:eastAsia="en-GB"/>
+        </w:rPr>
+      </w:pPr>
+      <w:r>
+        <w:rPr>
+          <w:rFonts w:eastAsia="Times New Roman" w:cstheme="minorHAnsi"/>
+          <w:lang w:eastAsia="en-GB"/>
+        </w:rPr>
+        <w:t>Database to store user data, including booking records and university accounts</w:t>
+      </w:r>
+    </w:p>
+    <w:p>
+      <w:pPr>
+        <w:rPr>
+          <w:rFonts w:eastAsia="Times New Roman" w:cstheme="minorHAnsi"/>
+          <w:lang w:eastAsia="en-GB"/>
+        </w:rPr>
+      </w:pPr>
+      <w:r>
+        <w:rPr>
+          <w:rFonts w:eastAsia="Times New Roman" w:cstheme="minorHAnsi"/>
+          <w:lang w:eastAsia="en-GB"/>
+        </w:rPr>
+        <w:t>Better navigation design</w:t>
+      </w:r>
+    </w:p>
+    <w:p>
+      <w:pPr>
         <w:pStyle w:val="Heading2"/>
       </w:pPr>
       <w:r>
@@ -90,6 +266,70 @@
     </w:p>
     <w:p>
       <w:pPr>
+        <w:pStyle w:val="Heading2"/>
+      </w:pPr>
+      <w:r>
+        <w:t>Typical flow of events</w:t>
+      </w:r>
+    </w:p>
+    <w:p>
+      <w:r>
+        <w:t>Enter website and log in</w:t>
+      </w:r>
+    </w:p>
+    <w:p>
+      <w:r>
+        <w:t>Utilise the search bar to find available rooms</w:t>
+      </w:r>
+    </w:p>
+    <w:p>
+      <w:r>
+        <w:t>Select the desired time and duration</w:t>
+      </w:r>
+    </w:p>
+    <w:p>
+      <w:r>
+        <w:t>Confirm booking</w:t>
+      </w:r>
+    </w:p>
+    <w:p>
+      <w:pPr>
+        <w:pStyle w:val="Heading2"/>
+      </w:pPr>
+      <w:r>
+        <w:lastRenderedPageBreak/>
+        <w:t>Alternative flow of events</w:t>
+      </w:r>
+    </w:p>
+    <w:p>
+      <w:pPr>
+        <w:pStyle w:val="Heading3"/>
+      </w:pPr>
+      <w:r>
+        <w:t>1 – Utilise notification to get a booking that was recently cancelled</w:t>
+      </w:r>
+    </w:p>
+    <w:p>
+      <w:r>
+        <w:t>Notification appears and alerts user of cancellation</w:t>
+      </w:r>
+    </w:p>
+    <w:p>
+      <w:r>
+        <w:t>User clicks on notification to book room</w:t>
+      </w:r>
+    </w:p>
+    <w:p>
+      <w:r>
+        <w:t>Confirm booking</w:t>
+      </w:r>
+      <w:r>
+        <w:br w:type="page"/>
+      </w:r>
+    </w:p>
+    <w:p/>
+    <w:p>
+      <w:pPr>
         <w:pStyle w:val="Heading1"/>
       </w:pPr>
       <w:r>
@@ -106,7 +346,23 @@
     </w:p>
     <w:p>
       <w:r>
-        <w:t xml:space="preserve">Check rooms availability </w:t>
+        <w:t>C</w:t>
+      </w:r>
+      <w:r>
+        <w:t>ancelling a room booking</w:t>
+      </w:r>
+    </w:p>
+    <w:p>
+      <w:pPr>
+        <w:pStyle w:val="Heading2"/>
+      </w:pPr>
+      <w:r>
+        <w:t>Author/Date</w:t>
+      </w:r>
+    </w:p>
+    <w:p>
+      <w:r>
+        <w:t>Group 21 – 11/03/22 18/03/22</w:t>
       </w:r>
     </w:p>
     <w:p>
@@ -128,6 +384,16 @@
       </w:r>
     </w:p>
     <w:p>
+      <w:r>
+        <w:t>Library</w:t>
+      </w:r>
+    </w:p>
+    <w:p>
+      <w:r>
+        <w:t>Staff</w:t>
+      </w:r>
+    </w:p>
+    <w:p>
       <w:pPr>
         <w:pStyle w:val="Heading2"/>
       </w:pPr>
@@ -137,7 +403,10 @@
     </w:p>
     <w:p>
       <w:r>
-        <w:t>To allow the user to check if a room is available</w:t>
+        <w:t xml:space="preserve">To </w:t>
+      </w:r>
+      <w:r>
+        <w:t>cancel a room booking</w:t>
       </w:r>
     </w:p>
     <w:p>
@@ -149,8 +418,72 @@
       </w:r>
     </w:p>
     <w:p>
-      <w:r>
-        <w:t>Calendar to select date and time for room</w:t>
+      <w:pPr>
+        <w:rPr>
+          <w:lang w:eastAsia="en-GB"/>
+        </w:rPr>
+      </w:pPr>
+      <w:r>
+        <w:rPr>
+          <w:lang w:eastAsia="en-GB"/>
+        </w:rPr>
+        <w:t>Live feed on rooms availability to be booked including projected available times</w:t>
+      </w:r>
+    </w:p>
+    <w:p>
+      <w:pPr>
+        <w:rPr>
+          <w:lang w:eastAsia="en-GB"/>
+        </w:rPr>
+      </w:pPr>
+      <w:r>
+        <w:rPr>
+          <w:lang w:eastAsia="en-GB"/>
+        </w:rPr>
+        <w:t xml:space="preserve">Automatic cancel and rebook if the user </w:t>
+      </w:r>
+      <w:r>
+        <w:rPr>
+          <w:lang w:eastAsia="en-GB"/>
+        </w:rPr>
+        <w:t>wish</w:t>
+      </w:r>
+      <w:r>
+        <w:rPr>
+          <w:lang w:eastAsia="en-GB"/>
+        </w:rPr>
+        <w:t xml:space="preserve"> to change their room</w:t>
+      </w:r>
+    </w:p>
+    <w:p>
+      <w:pPr>
+        <w:rPr>
+          <w:lang w:eastAsia="en-GB"/>
+        </w:rPr>
+      </w:pPr>
+      <w:r>
+        <w:rPr>
+          <w:lang w:eastAsia="en-GB"/>
+        </w:rPr>
+        <w:t>Time prompt to make sure user is using the room and auto cancel booking if no longer in use</w:t>
+      </w:r>
+    </w:p>
+    <w:p>
+      <w:r>
+        <w:t>Database to store user data, including booking records and university accounts</w:t>
+      </w:r>
+    </w:p>
+    <w:p>
+      <w:pPr>
+        <w:rPr>
+          <w:lang w:eastAsia="en-GB"/>
+        </w:rPr>
+      </w:pPr>
+      <w:r>
+        <w:rPr>
+          <w:lang w:eastAsia="en-GB"/>
+        </w:rPr>
+        <w:t>Better navigation design</w:t>
       </w:r>
     </w:p>
     <w:p>
@@ -168,6 +501,71 @@
     </w:p>
     <w:p>
       <w:pPr>
+        <w:pStyle w:val="Heading2"/>
+      </w:pPr>
+      <w:r>
+        <w:t>Typical flow of events</w:t>
+      </w:r>
+    </w:p>
+    <w:p>
+      <w:r>
+        <w:t>Enter website and log in</w:t>
+      </w:r>
+    </w:p>
+    <w:p>
+      <w:r>
+        <w:t>Select your booking and cancel it</w:t>
+      </w:r>
+    </w:p>
+    <w:p>
+      <w:r>
+        <w:t>Confirm cancellation</w:t>
+      </w:r>
+    </w:p>
+    <w:p>
+      <w:pPr>
+        <w:pStyle w:val="Heading2"/>
+      </w:pPr>
+      <w:r>
+        <w:t>Alternative flow of events</w:t>
+      </w:r>
+    </w:p>
+    <w:p>
+      <w:pPr>
+        <w:pStyle w:val="Heading3"/>
+      </w:pPr>
+      <w:r>
+        <w:t>1 – Auto cancellation of booking if room not in use</w:t>
+      </w:r>
+    </w:p>
+    <w:p>
+      <w:r>
+        <w:t>Prompt appears</w:t>
+      </w:r>
+    </w:p>
+    <w:p>
+      <w:r>
+        <w:t>User selects no on prompt meaning room not in use</w:t>
+      </w:r>
+    </w:p>
+    <w:p>
+      <w:r>
+        <w:t>Confirm cancellation</w:t>
+      </w:r>
+    </w:p>
+    <w:p>
+      <w:r>
+        <w:t>Booking is cancelled by system automatically</w:t>
+      </w:r>
+    </w:p>
+    <w:p>
+      <w:r>
+        <w:br w:type="page"/>
+      </w:r>
+    </w:p>
+    <w:p/>
+    <w:p>
+      <w:pPr>
         <w:pStyle w:val="Heading1"/>
       </w:pPr>
       <w:r>
@@ -195,6 +593,19 @@
         <w:pStyle w:val="Heading2"/>
       </w:pPr>
       <w:r>
+        <w:t>Author/Date</w:t>
+      </w:r>
+    </w:p>
+    <w:p>
+      <w:r>
+        <w:t>Group 21 – 11/03/22 18/03/22</w:t>
+      </w:r>
+    </w:p>
+    <w:p>
+      <w:pPr>
+        <w:pStyle w:val="Heading2"/>
+      </w:pPr>
+      <w:r>
         <w:t>Actors involved</w:t>
       </w:r>
     </w:p>
@@ -205,10 +616,20 @@
     </w:p>
     <w:p>
       <w:r>
+        <w:t>Library</w:t>
+      </w:r>
+    </w:p>
+    <w:p>
+      <w:r>
         <w:t>University</w:t>
       </w:r>
     </w:p>
     <w:p>
+      <w:r>
+        <w:t>Staff</w:t>
+      </w:r>
+    </w:p>
+    <w:p>
       <w:pPr>
         <w:pStyle w:val="Heading2"/>
       </w:pPr>
@@ -226,16 +647,50 @@
         <w:pStyle w:val="Heading2"/>
       </w:pPr>
       <w:r>
-        <w:lastRenderedPageBreak/>
         <w:t>Requirements</w:t>
       </w:r>
     </w:p>
     <w:p>
-      <w:r>
-        <w:t>S</w:t>
-      </w:r>
-      <w:r>
-        <w:t>erver keeping logs on booking status</w:t>
+      <w:pPr>
+        <w:rPr>
+          <w:rFonts w:cstheme="minorHAnsi"/>
+        </w:rPr>
+      </w:pPr>
+      <w:r>
+        <w:rPr>
+          <w:rFonts w:cstheme="minorHAnsi"/>
+        </w:rPr>
+        <w:t>Server keeping logs on booking status</w:t>
+      </w:r>
+    </w:p>
+    <w:p>
+      <w:pPr>
+        <w:rPr>
+          <w:rFonts w:eastAsia="Times New Roman" w:cstheme="minorHAnsi"/>
+          <w:lang w:eastAsia="en-GB"/>
+        </w:rPr>
+      </w:pPr>
+      <w:r>
+        <w:rPr>
+          <w:rFonts w:eastAsia="Times New Roman" w:cstheme="minorHAnsi"/>
+          <w:lang w:eastAsia="en-GB"/>
+        </w:rPr>
+        <w:t>Database to store user data, including booking records and university accounts</w:t>
+      </w:r>
+    </w:p>
+    <w:p>
+      <w:pPr>
+        <w:rPr>
+          <w:rFonts w:eastAsia="Times New Roman" w:cstheme="minorHAnsi"/>
+          <w:lang w:eastAsia="en-GB"/>
+        </w:rPr>
+      </w:pPr>
+      <w:r>
+        <w:rPr>
+          <w:rFonts w:eastAsia="Times New Roman" w:cstheme="minorHAnsi"/>
+          <w:lang w:eastAsia="en-GB"/>
+        </w:rPr>
+        <w:t>Better navigation design</w:t>
       </w:r>
     </w:p>
     <w:p>
@@ -249,6 +704,63 @@
     <w:p>
       <w:r>
         <w:t>Nice to have</w:t>
+      </w:r>
+    </w:p>
+    <w:p>
+      <w:pPr>
+        <w:pStyle w:val="Heading2"/>
+      </w:pPr>
+      <w:r>
+        <w:t>Flow of events</w:t>
+      </w:r>
+    </w:p>
+    <w:p>
+      <w:r>
+        <w:t>Check if site is broken</w:t>
+      </w:r>
+    </w:p>
+    <w:p>
+      <w:r>
+        <w:t>Technician does anything that needs fixing</w:t>
+      </w:r>
+    </w:p>
+    <w:p>
+      <w:r>
+        <w:t>Technicians inform university that maintenance is complete</w:t>
+      </w:r>
+    </w:p>
+    <w:p>
+      <w:pPr>
+        <w:pStyle w:val="Heading2"/>
+      </w:pPr>
+      <w:r>
+        <w:t>Alternative flow of events</w:t>
+      </w:r>
+    </w:p>
+    <w:p>
+      <w:pPr>
+        <w:pStyle w:val="Heading3"/>
+      </w:pPr>
+      <w:r>
+        <w:t>1</w:t>
+      </w:r>
+      <w:r>
+        <w:t xml:space="preserve"> – An error in the system is detected</w:t>
+      </w:r>
+    </w:p>
+    <w:p>
+      <w:r>
+        <w:t>Technician is informed of an error in the system</w:t>
+      </w:r>
+    </w:p>
+    <w:p>
+      <w:r>
+        <w:t>Technician fixes error in system</w:t>
+      </w:r>
+    </w:p>
+    <w:p>
+      <w:r>
+        <w:t>Technicians inform university that errors were fixed</w:t>
       </w:r>
     </w:p>
     <w:sectPr>
@@ -259,6 +771,163 @@
     </w:sectPr>
   </w:body>
 </w:document>
+</file>
+
+<file path=word/numbering.xml><?xml version="1.0" encoding="utf-8"?>
+<w:numbering xmlns:wpc="http://schemas.microsoft.com/office/word/2010/wordprocessingCanvas" xmlns:cx="http://schemas.microsoft.com/office/drawing/2014/chartex" xmlns:cx1="http://schemas.microsoft.com/office/drawing/2015/9/8/chartex" xmlns:cx2="http://schemas.microsoft.com/office/drawing/2015/10/21/chartex" xmlns:cx3="http://schemas.microsoft.com/office/drawing/2016/5/9/chartex" xmlns:cx4="http://schemas.microsoft.com/office/drawing/2016/5/10/chartex" xmlns:cx5="http://schemas.microsoft.com/office/drawing/2016/5/11/chartex" xmlns:cx6="http://schemas.microsoft.com/office/drawing/2016/5/12/chartex" xmlns:cx7="http://schemas.microsoft.com/office/drawing/2016/5/13/chartex" xmlns:cx8="http://schemas.microsoft.com/office/drawing/2016/5/14/chartex" xmlns:mc="http://schemas.openxmlformats.org/markup-compatibility/2006" xmlns:aink="http://schemas.microsoft.com/office/drawing/2016/ink" xmlns:am3d="http://schemas.microsoft.com/office/drawing/2017/model3d" xmlns:o="urn:schemas-microsoft-com:office:office" xmlns:r="http://schemas.openxmlformats.org/officeDocument/2006/relationships" xmlns:m="http://schemas.openxmlformats.org/officeDocument/2006/math" xmlns:v="urn:schemas-microsoft-com:vml" xmlns:wp14="http://schemas.microsoft.com/office/word/2010/wordprocessingDrawing" xmlns:wp="http://schemas.openxmlformats.org/drawingml/2006/wordprocessingDrawing" xmlns:w10="urn:schemas-microsoft-com:office:word" xmlns:w="http://schemas.openxmlformats.org/wordprocessingml/2006/main" xmlns:w14="http://schemas.microsoft.com/office/word/2010/wordml" xmlns:w15="http://schemas.microsoft.com/office/word/2012/wordml" xmlns:w16cex="http://schemas.microsoft.com/office/word/2018/wordml/cex" xmlns:w16cid="http://schemas.microsoft.com/office/word/2016/wordml/cid" xmlns:w16="http://schemas.microsoft.com/office/word/2018/wordml" xmlns:w16sdtdh="http://schemas.microsoft.com/office/word/2020/wordml/sdtdatahash" xmlns:w16se="http://schemas.microsoft.com/office/word/2015/wordml/symex" xmlns:wpg="http://schemas.microsoft.com/office/word/2010/wordprocessingGroup" xmlns:wpi="http://schemas.microsoft.com/office/word/2010/wordprocessingInk" xmlns:wne="http://schemas.microsoft.com/office/word/2006/wordml" xmlns:wps="http://schemas.microsoft.com/office/word/2010/wordprocessingShape" mc:Ignorable="w14 w15 w16se w16cid w16 w16cex w16sdtdh wp14">
+  <w:abstractNum w:abstractNumId="0" w15:restartNumberingAfterBreak="0">
+    <w:nsid w:val="66157B14"/>
+    <w:multiLevelType w:val="multilevel"/>
+    <w:tmpl w:val="1748A55E"/>
+    <w:lvl w:ilvl="0">
+      <w:start w:val="1"/>
+      <w:numFmt w:val="bullet"/>
+      <w:lvlText w:val=""/>
+      <w:lvlJc w:val="left"/>
+      <w:pPr>
+        <w:tabs>
+          <w:tab w:val="num" w:pos="720"/>
+        </w:tabs>
+        <w:ind w:left="720" w:hanging="360"/>
+      </w:pPr>
+      <w:rPr>
+        <w:rFonts w:ascii="Symbol" w:hAnsi="Symbol" w:hint="default"/>
+        <w:sz w:val="20"/>
+      </w:rPr>
+    </w:lvl>
+    <w:lvl w:ilvl="1" w:tentative="1">
+      <w:start w:val="1"/>
+      <w:numFmt w:val="bullet"/>
+      <w:lvlText w:val="o"/>
+      <w:lvlJc w:val="left"/>
+      <w:pPr>
+        <w:tabs>
+          <w:tab w:val="num" w:pos="1440"/>
+        </w:tabs>
+        <w:ind w:left="1440" w:hanging="360"/>
+      </w:pPr>
+      <w:rPr>
+        <w:rFonts w:ascii="Courier New" w:hAnsi="Courier New" w:hint="default"/>
+        <w:sz w:val="20"/>
+      </w:rPr>
+    </w:lvl>
+    <w:lvl w:ilvl="2" w:tentative="1">
+      <w:start w:val="1"/>
+      <w:numFmt w:val="bullet"/>
+      <w:lvlText w:val=""/>
+      <w:lvlJc w:val="left"/>
+      <w:pPr>
+        <w:tabs>
+          <w:tab w:val="num" w:pos="2160"/>
+        </w:tabs>
+        <w:ind w:left="2160" w:hanging="360"/>
+      </w:pPr>
+      <w:rPr>
+        <w:rFonts w:ascii="Wingdings" w:hAnsi="Wingdings" w:hint="default"/>
+        <w:sz w:val="20"/>
+      </w:rPr>
+    </w:lvl>
+    <w:lvl w:ilvl="3" w:tentative="1">
+      <w:start w:val="1"/>
+      <w:numFmt w:val="bullet"/>
+      <w:lvlText w:val=""/>
+      <w:lvlJc w:val="left"/>
+      <w:pPr>
+        <w:tabs>
+          <w:tab w:val="num" w:pos="2880"/>
+        </w:tabs>
+        <w:ind w:left="2880" w:hanging="360"/>
+      </w:pPr>
+      <w:rPr>
+        <w:rFonts w:ascii="Wingdings" w:hAnsi="Wingdings" w:hint="default"/>
+        <w:sz w:val="20"/>
+      </w:rPr>
+    </w:lvl>
+    <w:lvl w:ilvl="4" w:tentative="1">
+      <w:start w:val="1"/>
+      <w:numFmt w:val="bullet"/>
+      <w:lvlText w:val=""/>
+      <w:lvlJc w:val="left"/>
+      <w:pPr>
+        <w:tabs>
+          <w:tab w:val="num" w:pos="3600"/>
+        </w:tabs>
+        <w:ind w:left="3600" w:hanging="360"/>
+      </w:pPr>
+      <w:rPr>
+        <w:rFonts w:ascii="Wingdings" w:hAnsi="Wingdings" w:hint="default"/>
+        <w:sz w:val="20"/>
+      </w:rPr>
+    </w:lvl>
+    <w:lvl w:ilvl="5" w:tentative="1">
+      <w:start w:val="1"/>
+      <w:numFmt w:val="bullet"/>
+      <w:lvlText w:val=""/>
+      <w:lvlJc w:val="left"/>
+      <w:pPr>
+        <w:tabs>
+          <w:tab w:val="num" w:pos="4320"/>
+        </w:tabs>
+        <w:ind w:left="4320" w:hanging="360"/>
+      </w:pPr>
+      <w:rPr>
+        <w:rFonts w:ascii="Wingdings" w:hAnsi="Wingdings" w:hint="default"/>
+        <w:sz w:val="20"/>
+      </w:rPr>
+    </w:lvl>
+    <w:lvl w:ilvl="6" w:tentative="1">
+      <w:start w:val="1"/>
+      <w:numFmt w:val="bullet"/>
+      <w:lvlText w:val=""/>
+      <w:lvlJc w:val="left"/>
+      <w:pPr>
+        <w:tabs>
+          <w:tab w:val="num" w:pos="5040"/>
+        </w:tabs>
+        <w:ind w:left="5040" w:hanging="360"/>
+      </w:pPr>
+      <w:rPr>
+        <w:rFonts w:ascii="Wingdings" w:hAnsi="Wingdings" w:hint="default"/>
+        <w:sz w:val="20"/>
+      </w:rPr>
+    </w:lvl>
+    <w:lvl w:ilvl="7" w:tentative="1">
+      <w:start w:val="1"/>
+      <w:numFmt w:val="bullet"/>
+      <w:lvlText w:val=""/>
+      <w:lvlJc w:val="left"/>
+      <w:pPr>
+        <w:tabs>
+          <w:tab w:val="num" w:pos="5760"/>
+        </w:tabs>
+        <w:ind w:left="5760" w:hanging="360"/>
+      </w:pPr>
+      <w:rPr>
+        <w:rFonts w:ascii="Wingdings" w:hAnsi="Wingdings" w:hint="default"/>
+        <w:sz w:val="20"/>
+      </w:rPr>
+    </w:lvl>
+    <w:lvl w:ilvl="8" w:tentative="1">
+      <w:start w:val="1"/>
+      <w:numFmt w:val="bullet"/>
+      <w:lvlText w:val=""/>
+      <w:lvlJc w:val="left"/>
+      <w:pPr>
+        <w:tabs>
+          <w:tab w:val="num" w:pos="6480"/>
+        </w:tabs>
+        <w:ind w:left="6480" w:hanging="360"/>
+      </w:pPr>
+      <w:rPr>
+        <w:rFonts w:ascii="Wingdings" w:hAnsi="Wingdings" w:hint="default"/>
+        <w:sz w:val="20"/>
+      </w:rPr>
+    </w:lvl>
+  </w:abstractNum>
+  <w:num w:numId="1">
+    <w:abstractNumId w:val="0"/>
+  </w:num>
+</w:numbering>
 </file>
 
 <file path=word/styles.xml><?xml version="1.0" encoding="utf-8"?>
@@ -659,6 +1328,7 @@
   <w:style w:type="paragraph" w:default="1" w:styleId="Normal">
     <w:name w:val="Normal"/>
     <w:qFormat/>
+    <w:rsid w:val="00D77E8C"/>
   </w:style>
   <w:style w:type="paragraph" w:styleId="Heading1">
     <w:name w:val="heading 1"/>
@@ -701,6 +1371,28 @@
       <w:color w:val="2F5496" w:themeColor="accent1" w:themeShade="BF"/>
       <w:sz w:val="26"/>
       <w:szCs w:val="26"/>
+    </w:rPr>
+  </w:style>
+  <w:style w:type="paragraph" w:styleId="Heading3">
+    <w:name w:val="heading 3"/>
+    <w:basedOn w:val="Normal"/>
+    <w:next w:val="Normal"/>
+    <w:link w:val="Heading3Char"/>
+    <w:uiPriority w:val="9"/>
+    <w:unhideWhenUsed/>
+    <w:qFormat/>
+    <w:rsid w:val="00021CB4"/>
+    <w:pPr>
+      <w:keepNext/>
+      <w:keepLines/>
+      <w:spacing w:before="40" w:after="0"/>
+      <w:outlineLvl w:val="2"/>
+    </w:pPr>
+    <w:rPr>
+      <w:rFonts w:asciiTheme="majorHAnsi" w:eastAsiaTheme="majorEastAsia" w:hAnsiTheme="majorHAnsi" w:cstheme="majorBidi"/>
+      <w:color w:val="1F3763" w:themeColor="accent1" w:themeShade="7F"/>
+      <w:sz w:val="24"/>
+      <w:szCs w:val="24"/>
     </w:rPr>
   </w:style>
   <w:style w:type="character" w:default="1" w:styleId="DefaultParagraphFont">
@@ -804,6 +1496,19 @@
       <w:sz w:val="24"/>
       <w:szCs w:val="24"/>
       <w:lang w:eastAsia="en-GB"/>
+    </w:rPr>
+  </w:style>
+  <w:style w:type="character" w:customStyle="1" w:styleId="Heading3Char">
+    <w:name w:val="Heading 3 Char"/>
+    <w:basedOn w:val="DefaultParagraphFont"/>
+    <w:link w:val="Heading3"/>
+    <w:uiPriority w:val="9"/>
+    <w:rsid w:val="00021CB4"/>
+    <w:rPr>
+      <w:rFonts w:asciiTheme="majorHAnsi" w:eastAsiaTheme="majorEastAsia" w:hAnsiTheme="majorHAnsi" w:cstheme="majorBidi"/>
+      <w:color w:val="1F3763" w:themeColor="accent1" w:themeShade="7F"/>
+      <w:sz w:val="24"/>
+      <w:szCs w:val="24"/>
     </w:rPr>
   </w:style>
 </w:styles>

</xml_diff>

<commit_message>
Created use case diagram
</commit_message>
<xml_diff>
--- a/Use case description.docx
+++ b/Use case description.docx
@@ -27,6 +27,9 @@
       </w:r>
     </w:p>
     <w:p>
+      <w:pPr>
+        <w:spacing w:after="0"/>
+      </w:pPr>
       <w:r>
         <w:t>Booking a room</w:t>
       </w:r>
@@ -40,6 +43,9 @@
       </w:r>
     </w:p>
     <w:p>
+      <w:pPr>
+        <w:spacing w:after="0"/>
+      </w:pPr>
       <w:r>
         <w:t>Group 21 – 11/03/22 18/03/22</w:t>
       </w:r>
@@ -53,21 +59,33 @@
       </w:r>
     </w:p>
     <w:p>
+      <w:pPr>
+        <w:spacing w:after="0"/>
+      </w:pPr>
       <w:r>
         <w:t>Users</w:t>
       </w:r>
     </w:p>
     <w:p>
+      <w:pPr>
+        <w:spacing w:after="0"/>
+      </w:pPr>
       <w:r>
         <w:t>University</w:t>
       </w:r>
     </w:p>
     <w:p>
+      <w:pPr>
+        <w:spacing w:after="0"/>
+      </w:pPr>
       <w:r>
         <w:t>Library</w:t>
       </w:r>
     </w:p>
     <w:p>
+      <w:pPr>
+        <w:spacing w:after="0"/>
+      </w:pPr>
       <w:r>
         <w:t>Staf</w:t>
       </w:r>
@@ -84,6 +102,9 @@
       </w:r>
     </w:p>
     <w:p>
+      <w:pPr>
+        <w:spacing w:after="0"/>
+      </w:pPr>
       <w:r>
         <w:t>To allow the user to book room</w:t>
       </w:r>
@@ -98,6 +119,7 @@
     </w:p>
     <w:p>
       <w:pPr>
+        <w:spacing w:after="0"/>
         <w:rPr>
           <w:rFonts w:cstheme="minorHAnsi"/>
         </w:rPr>
@@ -111,6 +133,7 @@
     </w:p>
     <w:p>
       <w:pPr>
+        <w:spacing w:after="0"/>
         <w:rPr>
           <w:rFonts w:eastAsia="Times New Roman" w:cstheme="minorHAnsi"/>
           <w:lang w:eastAsia="en-GB"/>
@@ -126,6 +149,7 @@
     </w:p>
     <w:p>
       <w:pPr>
+        <w:spacing w:after="0"/>
         <w:rPr>
           <w:rFonts w:eastAsia="Times New Roman" w:cstheme="minorHAnsi"/>
           <w:lang w:eastAsia="en-GB"/>
@@ -141,6 +165,7 @@
     </w:p>
     <w:p>
       <w:pPr>
+        <w:spacing w:after="0"/>
         <w:rPr>
           <w:rFonts w:eastAsia="Times New Roman" w:cstheme="minorHAnsi"/>
           <w:lang w:eastAsia="en-GB"/>
@@ -163,6 +188,7 @@
     </w:p>
     <w:p>
       <w:pPr>
+        <w:spacing w:after="0"/>
         <w:rPr>
           <w:rFonts w:eastAsia="Times New Roman" w:cstheme="minorHAnsi"/>
           <w:lang w:eastAsia="en-GB"/>
@@ -178,6 +204,7 @@
     </w:p>
     <w:p>
       <w:pPr>
+        <w:spacing w:after="0"/>
         <w:rPr>
           <w:rFonts w:eastAsia="Times New Roman" w:cstheme="minorHAnsi"/>
           <w:lang w:eastAsia="en-GB"/>
@@ -193,6 +220,7 @@
     </w:p>
     <w:p>
       <w:pPr>
+        <w:spacing w:after="0"/>
         <w:rPr>
           <w:rFonts w:eastAsia="Times New Roman" w:cstheme="minorHAnsi"/>
           <w:lang w:eastAsia="en-GB"/>
@@ -208,6 +236,7 @@
     </w:p>
     <w:p>
       <w:pPr>
+        <w:spacing w:after="0"/>
         <w:rPr>
           <w:rFonts w:eastAsia="Times New Roman" w:cstheme="minorHAnsi"/>
           <w:lang w:eastAsia="en-GB"/>
@@ -223,6 +252,7 @@
     </w:p>
     <w:p>
       <w:pPr>
+        <w:spacing w:after="0"/>
         <w:rPr>
           <w:rFonts w:eastAsia="Times New Roman" w:cstheme="minorHAnsi"/>
           <w:lang w:eastAsia="en-GB"/>
@@ -238,6 +268,7 @@
     </w:p>
     <w:p>
       <w:pPr>
+        <w:spacing w:after="0"/>
         <w:rPr>
           <w:rFonts w:eastAsia="Times New Roman" w:cstheme="minorHAnsi"/>
           <w:lang w:eastAsia="en-GB"/>
@@ -260,6 +291,9 @@
       </w:r>
     </w:p>
     <w:p>
+      <w:pPr>
+        <w:spacing w:after="0"/>
+      </w:pPr>
       <w:r>
         <w:t>Critical</w:t>
       </w:r>
@@ -273,21 +307,33 @@
       </w:r>
     </w:p>
     <w:p>
+      <w:pPr>
+        <w:spacing w:after="0"/>
+      </w:pPr>
       <w:r>
         <w:t>Enter website and log in</w:t>
       </w:r>
     </w:p>
     <w:p>
+      <w:pPr>
+        <w:spacing w:after="0"/>
+      </w:pPr>
       <w:r>
         <w:t>Utilise the search bar to find available rooms</w:t>
       </w:r>
     </w:p>
     <w:p>
+      <w:pPr>
+        <w:spacing w:after="0"/>
+      </w:pPr>
       <w:r>
         <w:t>Select the desired time and duration</w:t>
       </w:r>
     </w:p>
     <w:p>
+      <w:pPr>
+        <w:spacing w:after="0"/>
+      </w:pPr>
       <w:r>
         <w:t>Confirm booking</w:t>
       </w:r>
@@ -297,7 +343,6 @@
         <w:pStyle w:val="Heading2"/>
       </w:pPr>
       <w:r>
-        <w:lastRenderedPageBreak/>
         <w:t>Alternative flow of events</w:t>
       </w:r>
     </w:p>
@@ -310,16 +355,25 @@
       </w:r>
     </w:p>
     <w:p>
+      <w:pPr>
+        <w:spacing w:after="0"/>
+      </w:pPr>
       <w:r>
         <w:t>Notification appears and alerts user of cancellation</w:t>
       </w:r>
     </w:p>
     <w:p>
+      <w:pPr>
+        <w:spacing w:after="0"/>
+      </w:pPr>
       <w:r>
         <w:t>User clicks on notification to book room</w:t>
       </w:r>
     </w:p>
     <w:p>
+      <w:pPr>
+        <w:spacing w:after="0"/>
+      </w:pPr>
       <w:r>
         <w:t>Confirm booking</w:t>
       </w:r>
@@ -327,7 +381,11 @@
         <w:br w:type="page"/>
       </w:r>
     </w:p>
-    <w:p/>
+    <w:p>
+      <w:pPr>
+        <w:spacing w:after="0"/>
+      </w:pPr>
+    </w:p>
     <w:p>
       <w:pPr>
         <w:pStyle w:val="Heading1"/>
@@ -345,6 +403,9 @@
       </w:r>
     </w:p>
     <w:p>
+      <w:pPr>
+        <w:spacing w:after="0"/>
+      </w:pPr>
       <w:r>
         <w:t>C</w:t>
       </w:r>
@@ -361,6 +422,9 @@
       </w:r>
     </w:p>
     <w:p>
+      <w:pPr>
+        <w:spacing w:after="0"/>
+      </w:pPr>
       <w:r>
         <w:t>Group 21 – 11/03/22 18/03/22</w:t>
       </w:r>
@@ -374,21 +438,33 @@
       </w:r>
     </w:p>
     <w:p>
+      <w:pPr>
+        <w:spacing w:after="0"/>
+      </w:pPr>
       <w:r>
         <w:t>Users</w:t>
       </w:r>
     </w:p>
     <w:p>
+      <w:pPr>
+        <w:spacing w:after="0"/>
+      </w:pPr>
       <w:r>
         <w:t>University</w:t>
       </w:r>
     </w:p>
     <w:p>
+      <w:pPr>
+        <w:spacing w:after="0"/>
+      </w:pPr>
       <w:r>
         <w:t>Library</w:t>
       </w:r>
     </w:p>
     <w:p>
+      <w:pPr>
+        <w:spacing w:after="0"/>
+      </w:pPr>
       <w:r>
         <w:t>Staff</w:t>
       </w:r>
@@ -402,6 +478,9 @@
       </w:r>
     </w:p>
     <w:p>
+      <w:pPr>
+        <w:spacing w:after="0"/>
+      </w:pPr>
       <w:r>
         <w:t xml:space="preserve">To </w:t>
       </w:r>
@@ -419,6 +498,7 @@
     </w:p>
     <w:p>
       <w:pPr>
+        <w:spacing w:after="0"/>
         <w:rPr>
           <w:lang w:eastAsia="en-GB"/>
         </w:rPr>
@@ -432,6 +512,7 @@
     </w:p>
     <w:p>
       <w:pPr>
+        <w:spacing w:after="0"/>
         <w:rPr>
           <w:lang w:eastAsia="en-GB"/>
         </w:rPr>
@@ -457,6 +538,7 @@
     </w:p>
     <w:p>
       <w:pPr>
+        <w:spacing w:after="0"/>
         <w:rPr>
           <w:lang w:eastAsia="en-GB"/>
         </w:rPr>
@@ -469,12 +551,16 @@
       </w:r>
     </w:p>
     <w:p>
+      <w:pPr>
+        <w:spacing w:after="0"/>
+      </w:pPr>
       <w:r>
         <w:t>Database to store user data, including booking records and university accounts</w:t>
       </w:r>
     </w:p>
     <w:p>
       <w:pPr>
+        <w:spacing w:after="0"/>
         <w:rPr>
           <w:lang w:eastAsia="en-GB"/>
         </w:rPr>
@@ -495,6 +581,9 @@
       </w:r>
     </w:p>
     <w:p>
+      <w:pPr>
+        <w:spacing w:after="0"/>
+      </w:pPr>
       <w:r>
         <w:t>Critical</w:t>
       </w:r>
@@ -508,16 +597,25 @@
       </w:r>
     </w:p>
     <w:p>
+      <w:pPr>
+        <w:spacing w:after="0"/>
+      </w:pPr>
       <w:r>
         <w:t>Enter website and log in</w:t>
       </w:r>
     </w:p>
     <w:p>
+      <w:pPr>
+        <w:spacing w:after="0"/>
+      </w:pPr>
       <w:r>
         <w:t>Select your booking and cancel it</w:t>
       </w:r>
     </w:p>
     <w:p>
+      <w:pPr>
+        <w:spacing w:after="0"/>
+      </w:pPr>
       <w:r>
         <w:t>Confirm cancellation</w:t>
       </w:r>
@@ -539,31 +637,50 @@
       </w:r>
     </w:p>
     <w:p>
+      <w:pPr>
+        <w:spacing w:after="0"/>
+      </w:pPr>
       <w:r>
         <w:t>Prompt appears</w:t>
       </w:r>
     </w:p>
     <w:p>
+      <w:pPr>
+        <w:spacing w:after="0"/>
+      </w:pPr>
       <w:r>
         <w:t>User selects no on prompt meaning room not in use</w:t>
       </w:r>
     </w:p>
     <w:p>
+      <w:pPr>
+        <w:spacing w:after="0"/>
+      </w:pPr>
       <w:r>
         <w:t>Confirm cancellation</w:t>
       </w:r>
     </w:p>
     <w:p>
+      <w:pPr>
+        <w:spacing w:after="0"/>
+      </w:pPr>
       <w:r>
         <w:t>Booking is cancelled by system automatically</w:t>
       </w:r>
     </w:p>
     <w:p>
+      <w:pPr>
+        <w:spacing w:after="0"/>
+      </w:pPr>
       <w:r>
         <w:br w:type="page"/>
       </w:r>
     </w:p>
-    <w:p/>
+    <w:p>
+      <w:pPr>
+        <w:spacing w:after="0"/>
+      </w:pPr>
+    </w:p>
     <w:p>
       <w:pPr>
         <w:pStyle w:val="Heading1"/>
@@ -581,6 +698,9 @@
       </w:r>
     </w:p>
     <w:p>
+      <w:pPr>
+        <w:spacing w:after="0"/>
+      </w:pPr>
       <w:r>
         <w:t>M</w:t>
       </w:r>
@@ -597,6 +717,9 @@
       </w:r>
     </w:p>
     <w:p>
+      <w:pPr>
+        <w:spacing w:after="0"/>
+      </w:pPr>
       <w:r>
         <w:t>Group 21 – 11/03/22 18/03/22</w:t>
       </w:r>
@@ -610,21 +733,33 @@
       </w:r>
     </w:p>
     <w:p>
+      <w:pPr>
+        <w:spacing w:after="0"/>
+      </w:pPr>
       <w:r>
         <w:t>Technician</w:t>
       </w:r>
     </w:p>
     <w:p>
+      <w:pPr>
+        <w:spacing w:after="0"/>
+      </w:pPr>
       <w:r>
         <w:t>Library</w:t>
       </w:r>
     </w:p>
     <w:p>
+      <w:pPr>
+        <w:spacing w:after="0"/>
+      </w:pPr>
       <w:r>
         <w:t>University</w:t>
       </w:r>
     </w:p>
     <w:p>
+      <w:pPr>
+        <w:spacing w:after="0"/>
+      </w:pPr>
       <w:r>
         <w:t>Staff</w:t>
       </w:r>
@@ -638,6 +773,9 @@
       </w:r>
     </w:p>
     <w:p>
+      <w:pPr>
+        <w:spacing w:after="0"/>
+      </w:pPr>
       <w:r>
         <w:t>To check if the site is broken</w:t>
       </w:r>
@@ -652,6 +790,7 @@
     </w:p>
     <w:p>
       <w:pPr>
+        <w:spacing w:after="0"/>
         <w:rPr>
           <w:rFonts w:cstheme="minorHAnsi"/>
         </w:rPr>
@@ -665,6 +804,7 @@
     </w:p>
     <w:p>
       <w:pPr>
+        <w:spacing w:after="0"/>
         <w:rPr>
           <w:rFonts w:eastAsia="Times New Roman" w:cstheme="minorHAnsi"/>
           <w:lang w:eastAsia="en-GB"/>
@@ -680,6 +820,7 @@
     </w:p>
     <w:p>
       <w:pPr>
+        <w:spacing w:after="0"/>
         <w:rPr>
           <w:rFonts w:eastAsia="Times New Roman" w:cstheme="minorHAnsi"/>
           <w:lang w:eastAsia="en-GB"/>
@@ -702,6 +843,9 @@
       </w:r>
     </w:p>
     <w:p>
+      <w:pPr>
+        <w:spacing w:after="0"/>
+      </w:pPr>
       <w:r>
         <w:t>Nice to have</w:t>
       </w:r>
@@ -715,16 +859,25 @@
       </w:r>
     </w:p>
     <w:p>
+      <w:pPr>
+        <w:spacing w:after="0"/>
+      </w:pPr>
       <w:r>
         <w:t>Check if site is broken</w:t>
       </w:r>
     </w:p>
     <w:p>
+      <w:pPr>
+        <w:spacing w:after="0"/>
+      </w:pPr>
       <w:r>
         <w:t>Technician does anything that needs fixing</w:t>
       </w:r>
     </w:p>
     <w:p>
+      <w:pPr>
+        <w:spacing w:after="0"/>
+      </w:pPr>
       <w:r>
         <w:t>Technicians inform university that maintenance is complete</w:t>
       </w:r>
@@ -749,16 +902,25 @@
       </w:r>
     </w:p>
     <w:p>
+      <w:pPr>
+        <w:spacing w:after="0"/>
+      </w:pPr>
       <w:r>
         <w:t>Technician is informed of an error in the system</w:t>
       </w:r>
     </w:p>
     <w:p>
+      <w:pPr>
+        <w:spacing w:after="0"/>
+      </w:pPr>
       <w:r>
         <w:t>Technician fixes error in system</w:t>
       </w:r>
     </w:p>
     <w:p>
+      <w:pPr>
+        <w:spacing w:after="0"/>
+      </w:pPr>
       <w:r>
         <w:t>Technicians inform university that errors were fixed</w:t>
       </w:r>

</xml_diff>